<commit_message>
work on book proposal and outline; changes to some examples
</commit_message>
<xml_diff>
--- a/working-text/book-outline.docx
+++ b/working-text/book-outline.docx
@@ -19,7 +19,19 @@
         <w:t xml:space="preserve"> </w:t>
       </w:r>
       <w:r>
-        <w:t xml:space="preserve">Data/Models</w:t>
+        <w:t xml:space="preserve">Data</w:t>
+      </w:r>
+      <w:r>
+        <w:t xml:space="preserve"> </w:t>
+      </w:r>
+      <w:r>
+        <w:t xml:space="preserve">and</w:t>
+      </w:r>
+      <w:r>
+        <w:t xml:space="preserve"> </w:t>
+      </w:r>
+      <w:r>
+        <w:t xml:space="preserve">Models</w:t>
       </w:r>
       <w:r>
         <w:t xml:space="preserve"> </w:t>
@@ -39,7 +51,13 @@
         <w:pStyle w:val="FirstParagraph"/>
       </w:pPr>
       <w:r>
-        <w:t xml:space="preserve">This document is the working outline for the book</w:t>
+        <w:t xml:space="preserve">This document is the working outline for the book. It gives some brief descriptions</w:t>
+      </w:r>
+      <w:r>
+        <w:t xml:space="preserve"> </w:t>
+      </w:r>
+      <w:r>
+        <w:t xml:space="preserve">of the topics to be included and the framework to be explained.</w:t>
       </w:r>
     </w:p>
     <w:bookmarkStart w:id="21" w:name="introduction"/>
@@ -56,7 +74,29 @@
         <w:pStyle w:val="FirstParagraph"/>
       </w:pPr>
       <w:r>
-        <w:t xml:space="preserve">Not quite sure what should go here …</w:t>
+        <w:t xml:space="preserve">The main idea here is to explain what can be accomplished with visualizing data from</w:t>
+      </w:r>
+      <w:r>
+        <w:t xml:space="preserve"> </w:t>
+      </w:r>
+      <w:r>
+        <w:t xml:space="preserve">a multivariate perspective. I exploit the story of Edwin Abbot’s</w:t>
+      </w:r>
+      <w:r>
+        <w:t xml:space="preserve"> </w:t>
+      </w:r>
+      <w:r>
+        <w:rPr>
+          <w:iCs/>
+          <w:i/>
+        </w:rPr>
+        <w:t xml:space="preserve">Flatland</w:t>
+      </w:r>
+      <w:r>
+        <w:t xml:space="preserve"> </w:t>
+      </w:r>
+      <w:r>
+        <w:t xml:space="preserve">and give other useful perspectives.</w:t>
       </w:r>
     </w:p>
     <w:bookmarkStart w:id="20" w:name="preliminaries"/>
@@ -85,7 +125,100 @@
         <w:pStyle w:val="Compact"/>
       </w:pPr>
       <w:r>
-        <w:t xml:space="preserve">R packages</w:t>
+        <w:t xml:space="preserve">R packages: The main substantive packages for multivariate analysis introduced here are</w:t>
+      </w:r>
+      <w:r>
+        <w:t xml:space="preserve"> </w:t>
+      </w:r>
+      <w:r>
+        <w:rPr>
+          <w:rStyle w:val="VerbatimChar"/>
+        </w:rPr>
+        <w:t xml:space="preserve">heplots</w:t>
+      </w:r>
+      <w:r>
+        <w:t xml:space="preserve">,</w:t>
+      </w:r>
+      <w:r>
+        <w:t xml:space="preserve"> </w:t>
+      </w:r>
+      <w:r>
+        <w:rPr>
+          <w:rStyle w:val="VerbatimChar"/>
+        </w:rPr>
+        <w:t xml:space="preserve">candisc</w:t>
+      </w:r>
+      <w:r>
+        <w:t xml:space="preserve">,</w:t>
+      </w:r>
+      <w:r>
+        <w:t xml:space="preserve"> </w:t>
+      </w:r>
+      <w:r>
+        <w:rPr>
+          <w:rStyle w:val="VerbatimChar"/>
+        </w:rPr>
+        <w:t xml:space="preserve">mvinfluence</w:t>
+      </w:r>
+      <w:r>
+        <w:t xml:space="preserve">,</w:t>
+      </w:r>
+      <w:r>
+        <w:t xml:space="preserve"> </w:t>
+      </w:r>
+      <w:r>
+        <w:rPr>
+          <w:rStyle w:val="VerbatimChar"/>
+        </w:rPr>
+        <w:t xml:space="preserve">VisCollin</w:t>
+      </w:r>
+      <w:r>
+        <w:t xml:space="preserve"> </w:t>
+      </w:r>
+      <w:r>
+        <w:t xml:space="preserve">and</w:t>
+      </w:r>
+      <w:r>
+        <w:t xml:space="preserve"> </w:t>
+      </w:r>
+      <w:r>
+        <w:rPr>
+          <w:rStyle w:val="VerbatimChar"/>
+        </w:rPr>
+        <w:t xml:space="preserve">matlib</w:t>
+      </w:r>
+      <w:r>
+        <w:t xml:space="preserve">. A wide variety of other packages are used for data processing and graphical display. One goal is to widely present analysis and data display using the</w:t>
+      </w:r>
+      <w:r>
+        <w:t xml:space="preserve"> </w:t>
+      </w:r>
+      <w:r>
+        <w:rPr>
+          <w:rStyle w:val="VerbatimChar"/>
+        </w:rPr>
+        <w:t xml:space="preserve">tidyverse</w:t>
+      </w:r>
+      <w:r>
+        <w:t xml:space="preserve"> </w:t>
+      </w:r>
+      <w:r>
+        <w:t xml:space="preserve">and</w:t>
+      </w:r>
+      <w:r>
+        <w:t xml:space="preserve"> </w:t>
+      </w:r>
+      <w:r>
+        <w:rPr>
+          <w:rStyle w:val="VerbatimChar"/>
+        </w:rPr>
+        <w:t xml:space="preserve">ggplot2</w:t>
+      </w:r>
+      <w:r>
+        <w:t xml:space="preserve"> </w:t>
+      </w:r>
+      <w:r>
+        <w:t xml:space="preserve">framework.</w:t>
       </w:r>
     </w:p>
     <w:p>
@@ -130,6 +263,98 @@
     </w:p>
     <w:p>
       <w:pPr>
+        <w:pStyle w:val="BodyText"/>
+      </w:pPr>
+      <w:r>
+        <w:t xml:space="preserve">This chapter explains why data visualization is essential in statistical analysis, giving</w:t>
+      </w:r>
+      <w:r>
+        <w:t xml:space="preserve"> </w:t>
+      </w:r>
+      <w:r>
+        <w:t xml:space="preserve">a classical, contrived example and then a real data example.</w:t>
+      </w:r>
+      <w:r>
+        <w:t xml:space="preserve"> </w:t>
+      </w:r>
+      <w:r>
+        <w:t xml:space="preserve">It then explains various types of graphical methods useful in data analysis,</w:t>
+      </w:r>
+      <w:r>
+        <w:t xml:space="preserve"> </w:t>
+      </w:r>
+      <w:r>
+        <w:t xml:space="preserve">distinguishing plots of raw data (</w:t>
+      </w:r>
+      <w:r>
+        <w:t xml:space="preserve">“</w:t>
+      </w:r>
+      <w:r>
+        <w:t xml:space="preserve">data plots</w:t>
+      </w:r>
+      <w:r>
+        <w:t xml:space="preserve">”</w:t>
+      </w:r>
+      <w:r>
+        <w:t xml:space="preserve">), overlaid with informative graphical</w:t>
+      </w:r>
+      <w:r>
+        <w:t xml:space="preserve"> </w:t>
+      </w:r>
+      <w:r>
+        <w:t xml:space="preserve">summaries,</w:t>
+      </w:r>
+      <w:r>
+        <w:t xml:space="preserve"> </w:t>
+      </w:r>
+      <w:r>
+        <w:t xml:space="preserve">“</w:t>
+      </w:r>
+      <w:r>
+        <w:t xml:space="preserve">model plots</w:t>
+      </w:r>
+      <w:r>
+        <w:t xml:space="preserve">”</w:t>
+      </w:r>
+      <w:r>
+        <w:t xml:space="preserve"> </w:t>
+      </w:r>
+      <w:r>
+        <w:t xml:space="preserve">showing predicted/fitted values according to some statistical</w:t>
+      </w:r>
+      <w:r>
+        <w:t xml:space="preserve"> </w:t>
+      </w:r>
+      <w:r>
+        <w:t xml:space="preserve">model, and</w:t>
+      </w:r>
+      <w:r>
+        <w:t xml:space="preserve"> </w:t>
+      </w:r>
+      <w:r>
+        <w:t xml:space="preserve">“</w:t>
+      </w:r>
+      <w:r>
+        <w:t xml:space="preserve">diagnostic plots</w:t>
+      </w:r>
+      <w:r>
+        <w:t xml:space="preserve">”</w:t>
+      </w:r>
+      <w:r>
+        <w:t xml:space="preserve"> </w:t>
+      </w:r>
+      <w:r>
+        <w:t xml:space="preserve">designed to show whether/how the assumptions of the</w:t>
+      </w:r>
+      <w:r>
+        <w:t xml:space="preserve"> </w:t>
+      </w:r>
+      <w:r>
+        <w:t xml:space="preserve">model may be violated.</w:t>
+      </w:r>
+    </w:p>
+    <w:p>
+      <w:pPr>
         <w:numPr>
           <w:ilvl w:val="0"/>
           <w:numId w:val="1002"/>
@@ -375,13 +600,69 @@
       </w:r>
     </w:p>
     <w:bookmarkEnd w:id="23"/>
-    <w:bookmarkStart w:id="24" w:name="pca-and-biplots"/>
+    <w:bookmarkStart w:id="24" w:name="X0a6ba15c30e4691df7743d506fa6fe2cc0e0eb9"/>
     <w:p>
       <w:pPr>
         <w:pStyle w:val="Heading2"/>
       </w:pPr>
       <w:r>
-        <w:t xml:space="preserve">PCA and Biplots</w:t>
+        <w:t xml:space="preserve">Dimension reduction techniques: PCA and Biplots</w:t>
+      </w:r>
+    </w:p>
+    <w:p>
+      <w:pPr>
+        <w:pStyle w:val="FirstParagraph"/>
+      </w:pPr>
+      <w:r>
+        <w:t xml:space="preserve">Beyond a few variables, the limitations of 2D (or even 3D) graphs become quickly apparent.</w:t>
+      </w:r>
+      <w:r>
+        <w:t xml:space="preserve"> </w:t>
+      </w:r>
+      <w:r>
+        <w:t xml:space="preserve">In such cases, it is often profitable to view the data in a low-D space that extracts the</w:t>
+      </w:r>
+      <w:r>
+        <w:t xml:space="preserve"> </w:t>
+      </w:r>
+      <w:r>
+        <w:t xml:space="preserve">most</w:t>
+      </w:r>
+      <w:r>
+        <w:t xml:space="preserve"> </w:t>
+      </w:r>
+      <w:r>
+        <w:t xml:space="preserve">“</w:t>
+      </w:r>
+      <w:r>
+        <w:t xml:space="preserve">juice</w:t>
+      </w:r>
+      <w:r>
+        <w:t xml:space="preserve">”</w:t>
+      </w:r>
+      <w:r>
+        <w:t xml:space="preserve"> </w:t>
+      </w:r>
+      <w:r>
+        <w:t xml:space="preserve">– the important information within the data. This chapter describes</w:t>
+      </w:r>
+      <w:r>
+        <w:t xml:space="preserve"> </w:t>
+      </w:r>
+      <w:r>
+        <w:t xml:space="preserve">the simplest multivariate juicer, principal components analysis and</w:t>
+      </w:r>
+      <w:r>
+        <w:t xml:space="preserve"> </w:t>
+      </w:r>
+      <w:r>
+        <w:t xml:space="preserve">its visualization in the related biplot,</w:t>
+      </w:r>
+      <w:r>
+        <w:t xml:space="preserve"> </w:t>
+      </w:r>
+      <w:r>
+        <w:t xml:space="preserve">which shows the data and the original variables projected into a space of small dimension.</w:t>
       </w:r>
     </w:p>
     <w:p>
@@ -917,6 +1198,32 @@
     </w:p>
     <w:p>
       <w:pPr>
+        <w:pStyle w:val="BodyText"/>
+      </w:pPr>
+      <w:r>
+        <w:t xml:space="preserve">This chapter explains the extensions from univariate to multivariate models, focusing</w:t>
+      </w:r>
+      <w:r>
+        <w:t xml:space="preserve"> </w:t>
+      </w:r>
+      <w:r>
+        <w:t xml:space="preserve">on how familiar univariate statistics and methods are translated into their</w:t>
+      </w:r>
+      <w:r>
+        <w:t xml:space="preserve"> </w:t>
+      </w:r>
+      <w:r>
+        <w:t xml:space="preserve">multivariate counterparts. Conceptual and geometric diagrams help to make this</w:t>
+      </w:r>
+      <w:r>
+        <w:t xml:space="preserve"> </w:t>
+      </w:r>
+      <w:r>
+        <w:t xml:space="preserve">understandable.</w:t>
+      </w:r>
+    </w:p>
+    <w:p>
+      <w:pPr>
         <w:numPr>
           <w:ilvl w:val="0"/>
           <w:numId w:val="1014"/>
@@ -975,6 +1282,100 @@
     </w:p>
     <w:p>
       <w:pPr>
+        <w:pStyle w:val="FirstParagraph"/>
+      </w:pPr>
+      <w:r>
+        <w:t xml:space="preserve">Tests of multivariate models, including MANOVA for group differences and</w:t>
+      </w:r>
+      <w:r>
+        <w:t xml:space="preserve"> </w:t>
+      </w:r>
+      <w:r>
+        <w:t xml:space="preserve">multivariate multiple regression (MMRA) can be easily visualized by plots</w:t>
+      </w:r>
+      <w:r>
+        <w:t xml:space="preserve"> </w:t>
+      </w:r>
+      <w:r>
+        <w:t xml:space="preserve">of a hypothesis (</w:t>
+      </w:r>
+      <w:r>
+        <w:t xml:space="preserve">“</w:t>
+      </w:r>
+      <w:r>
+        <w:t xml:space="preserve">H</w:t>
+      </w:r>
+      <w:r>
+        <w:t xml:space="preserve">”</w:t>
+      </w:r>
+      <w:r>
+        <w:t xml:space="preserve">) data ellipse for the fitted values relative to</w:t>
+      </w:r>
+      <w:r>
+        <w:t xml:space="preserve"> </w:t>
+      </w:r>
+      <w:r>
+        <w:t xml:space="preserve">the corresponding plot of the (</w:t>
+      </w:r>
+      <w:r>
+        <w:t xml:space="preserve">“</w:t>
+      </w:r>
+      <w:r>
+        <w:t xml:space="preserve">E</w:t>
+      </w:r>
+      <w:r>
+        <w:t xml:space="preserve">”</w:t>
+      </w:r>
+      <w:r>
+        <w:t xml:space="preserve">) error ellipse of the residuals,</w:t>
+      </w:r>
+      <w:r>
+        <w:t xml:space="preserve"> </w:t>
+      </w:r>
+      <w:r>
+        <w:t xml:space="preserve">which I call the HE plot framework.</w:t>
+      </w:r>
+    </w:p>
+    <w:p>
+      <w:pPr>
+        <w:pStyle w:val="BodyText"/>
+      </w:pPr>
+      <w:r>
+        <w:t xml:space="preserve">For more than a few response variables, these result can be projected into a</w:t>
+      </w:r>
+      <w:r>
+        <w:t xml:space="preserve"> </w:t>
+      </w:r>
+      <w:r>
+        <w:t xml:space="preserve">lower-dimensional</w:t>
+      </w:r>
+      <w:r>
+        <w:t xml:space="preserve"> </w:t>
+      </w:r>
+      <w:r>
+        <w:t xml:space="preserve">“</w:t>
+      </w:r>
+      <w:r>
+        <w:t xml:space="preserve">canonical discriminant</w:t>
+      </w:r>
+      <w:r>
+        <w:t xml:space="preserve">”</w:t>
+      </w:r>
+      <w:r>
+        <w:t xml:space="preserve"> </w:t>
+      </w:r>
+      <w:r>
+        <w:t xml:space="preserve">space providing an</w:t>
+      </w:r>
+      <w:r>
+        <w:t xml:space="preserve"> </w:t>
+      </w:r>
+      <w:r>
+        <w:t xml:space="preserve">even simpler description.</w:t>
+      </w:r>
+    </w:p>
+    <w:p>
+      <w:pPr>
         <w:numPr>
           <w:ilvl w:val="0"/>
           <w:numId w:val="1015"/>
@@ -1034,28 +1435,116 @@
       </w:r>
     </w:p>
     <w:bookmarkEnd w:id="30"/>
-    <w:bookmarkStart w:id="33" w:name="case-studies"/>
+    <w:bookmarkStart w:id="31" w:name="X96269e74211b74147cdb99dfef8f0a2d0ff0a10"/>
     <w:p>
       <w:pPr>
         <w:pStyle w:val="Heading2"/>
       </w:pPr>
       <w:r>
+        <w:t xml:space="preserve">Visualizing equality of covariance matrices</w:t>
+      </w:r>
+    </w:p>
+    <w:p>
+      <w:pPr>
+        <w:pStyle w:val="FirstParagraph"/>
+      </w:pPr>
+      <w:r>
+        <w:t xml:space="preserve">Just as univariate ANOVA depends on the assumption that within-group variances</w:t>
+      </w:r>
+      <w:r>
+        <w:t xml:space="preserve"> </w:t>
+      </w:r>
+      <w:r>
+        <w:t xml:space="preserve">are equal, MANOVA tests for group differences depend the analogous assumption</w:t>
+      </w:r>
+      <w:r>
+        <w:t xml:space="preserve"> </w:t>
+      </w:r>
+      <w:r>
+        <w:t xml:space="preserve">that covariance matrices are all the same.</w:t>
+      </w:r>
+    </w:p>
+    <w:p>
+      <w:pPr>
+        <w:pStyle w:val="BodyText"/>
+      </w:pPr>
+      <w:r>
+        <w:t xml:space="preserve">This chapter explains how to visualize this situation using data ellipses</w:t>
+      </w:r>
+      <w:r>
+        <w:t xml:space="preserve"> </w:t>
+      </w:r>
+      <w:r>
+        <w:t xml:space="preserve">for the groups and ilustrates a visualization of Box’s M test that is commonly</w:t>
+      </w:r>
+      <w:r>
+        <w:t xml:space="preserve"> </w:t>
+      </w:r>
+      <w:r>
+        <w:t xml:space="preserve">used in this situaution.</w:t>
+      </w:r>
+    </w:p>
+    <w:p>
+      <w:pPr>
+        <w:numPr>
+          <w:ilvl w:val="0"/>
+          <w:numId w:val="1017"/>
+        </w:numPr>
+        <w:pStyle w:val="Compact"/>
+      </w:pPr>
+      <w:r>
+        <w:t xml:space="preserve">Homogeneity of Variance in Univariate ANOVA</w:t>
+      </w:r>
+    </w:p>
+    <w:p>
+      <w:pPr>
+        <w:numPr>
+          <w:ilvl w:val="0"/>
+          <w:numId w:val="1017"/>
+        </w:numPr>
+        <w:pStyle w:val="Compact"/>
+      </w:pPr>
+      <w:r>
+        <w:t xml:space="preserve">Homogeneity of variance in MANOVA</w:t>
+      </w:r>
+    </w:p>
+    <w:p>
+      <w:pPr>
+        <w:numPr>
+          <w:ilvl w:val="0"/>
+          <w:numId w:val="1017"/>
+        </w:numPr>
+        <w:pStyle w:val="Compact"/>
+      </w:pPr>
+      <w:r>
+        <w:t xml:space="preserve">Box’s M test</w:t>
+      </w:r>
+    </w:p>
+    <w:bookmarkEnd w:id="31"/>
+    <w:bookmarkStart w:id="34" w:name="case-studies"/>
+    <w:p>
+      <w:pPr>
+        <w:pStyle w:val="Heading2"/>
+      </w:pPr>
+      <w:r>
         <w:t xml:space="preserve">Case studies</w:t>
       </w:r>
     </w:p>
     <w:p>
       <w:pPr>
-        <w:numPr>
-          <w:ilvl w:val="0"/>
-          <w:numId w:val="1017"/>
-        </w:numPr>
-        <w:pStyle w:val="Compact"/>
-      </w:pPr>
-      <w:r>
-        <w:t xml:space="preserve">NeuroCog and SocialCog</w:t>
-      </w:r>
-    </w:p>
-    <w:bookmarkStart w:id="31" w:name="manova-examples"/>
+        <w:pStyle w:val="FirstParagraph"/>
+      </w:pPr>
+      <w:r>
+        <w:t xml:space="preserve">This is a collection of examples of multivariate analysis of variance (MANOVA), listed here with the sources</w:t>
+      </w:r>
+      <w:r>
+        <w:t xml:space="preserve"> </w:t>
+      </w:r>
+      <w:r>
+        <w:t xml:space="preserve">from other publications I may draw on as case studies or use these in earlier chapters.</w:t>
+      </w:r>
+    </w:p>
+    <w:bookmarkStart w:id="32" w:name="manova-examples"/>
     <w:p>
       <w:pPr>
         <w:pStyle w:val="Heading3"/>
@@ -1066,104 +1555,102 @@
     </w:p>
     <w:p>
       <w:pPr>
+        <w:numPr>
+          <w:ilvl w:val="0"/>
+          <w:numId w:val="1018"/>
+        </w:numPr>
+        <w:pStyle w:val="Compact"/>
+      </w:pPr>
+      <w:r>
+        <w:t xml:space="preserve">iris data [or is this too tired to use?]</w:t>
+      </w:r>
+    </w:p>
+    <w:p>
+      <w:pPr>
+        <w:numPr>
+          <w:ilvl w:val="0"/>
+          <w:numId w:val="1018"/>
+        </w:numPr>
+        <w:pStyle w:val="Compact"/>
+      </w:pPr>
+      <w:r>
+        <w:t xml:space="preserve">penguins data</w:t>
+      </w:r>
+    </w:p>
+    <w:p>
+      <w:pPr>
+        <w:numPr>
+          <w:ilvl w:val="0"/>
+          <w:numId w:val="1018"/>
+        </w:numPr>
+        <w:pStyle w:val="Compact"/>
+      </w:pPr>
+      <w:r>
+        <w:t xml:space="preserve">parenting data [from TQMP tutorial]</w:t>
+      </w:r>
+    </w:p>
+    <w:p>
+      <w:pPr>
+        <w:numPr>
+          <w:ilvl w:val="0"/>
+          <w:numId w:val="1018"/>
+        </w:numPr>
+        <w:pStyle w:val="Compact"/>
+      </w:pPr>
+      <w:r>
+        <w:t xml:space="preserve">diabetes data [from candisc vignette]</w:t>
+      </w:r>
+    </w:p>
+    <w:p>
+      <w:pPr>
+        <w:numPr>
+          <w:ilvl w:val="0"/>
+          <w:numId w:val="1018"/>
+        </w:numPr>
+        <w:pStyle w:val="Compact"/>
+      </w:pPr>
+      <w:r>
+        <w:t xml:space="preserve">Neuro-Cog &amp; Social-Cog [from TQMP tutorial]</w:t>
+      </w:r>
+    </w:p>
+    <w:bookmarkEnd w:id="32"/>
+    <w:bookmarkStart w:id="33" w:name="mmra-examples"/>
+    <w:p>
+      <w:pPr>
+        <w:pStyle w:val="Heading3"/>
+      </w:pPr>
+      <w:r>
+        <w:t xml:space="preserve">MMRA Examples</w:t>
+      </w:r>
+    </w:p>
+    <w:p>
+      <w:pPr>
+        <w:numPr>
+          <w:ilvl w:val="0"/>
+          <w:numId w:val="1019"/>
+        </w:numPr>
+        <w:pStyle w:val="Compact"/>
+      </w:pPr>
+      <w:r>
+        <w:t xml:space="preserve">Rohwer data from [HE-plot-examples vignette &amp; TQMP tutorial]</w:t>
+      </w:r>
+    </w:p>
+    <w:bookmarkEnd w:id="33"/>
+    <w:bookmarkEnd w:id="34"/>
+    <w:bookmarkStart w:id="35" w:name="multivariate-influence"/>
+    <w:p>
+      <w:pPr>
+        <w:pStyle w:val="Heading2"/>
+      </w:pPr>
+      <w:r>
+        <w:t xml:space="preserve">Multivariate influence</w:t>
+      </w:r>
+    </w:p>
+    <w:p>
+      <w:pPr>
         <w:pStyle w:val="FirstParagraph"/>
       </w:pPr>
       <w:r>
-        <w:t xml:space="preserve">This is a collection of examples of multivariate analysis of variance (MANOVA), listed here with the sources</w:t>
-      </w:r>
-      <w:r>
-        <w:t xml:space="preserve"> </w:t>
-      </w:r>
-      <w:r>
-        <w:t xml:space="preserve">from other publications I may draw on as case studies or use in earlier chapters</w:t>
-      </w:r>
-    </w:p>
-    <w:p>
-      <w:pPr>
-        <w:numPr>
-          <w:ilvl w:val="0"/>
-          <w:numId w:val="1018"/>
-        </w:numPr>
-        <w:pStyle w:val="Compact"/>
-      </w:pPr>
-      <w:r>
-        <w:t xml:space="preserve">iris data [maybe use this earlier?]</w:t>
-      </w:r>
-    </w:p>
-    <w:p>
-      <w:pPr>
-        <w:numPr>
-          <w:ilvl w:val="0"/>
-          <w:numId w:val="1018"/>
-        </w:numPr>
-        <w:pStyle w:val="Compact"/>
-      </w:pPr>
-      <w:r>
-        <w:t xml:space="preserve">parenting data [from TQMP tutorial]</w:t>
-      </w:r>
-    </w:p>
-    <w:p>
-      <w:pPr>
-        <w:numPr>
-          <w:ilvl w:val="0"/>
-          <w:numId w:val="1018"/>
-        </w:numPr>
-        <w:pStyle w:val="Compact"/>
-      </w:pPr>
-      <w:r>
-        <w:t xml:space="preserve">diabetes data [from candisc vignette]</w:t>
-      </w:r>
-    </w:p>
-    <w:p>
-      <w:pPr>
-        <w:numPr>
-          <w:ilvl w:val="0"/>
-          <w:numId w:val="1018"/>
-        </w:numPr>
-        <w:pStyle w:val="Compact"/>
-      </w:pPr>
-      <w:r>
-        <w:t xml:space="preserve">Neuro-Cog &amp; Social-Cog [from TQMP tutorial]</w:t>
-      </w:r>
-    </w:p>
-    <w:bookmarkEnd w:id="31"/>
-    <w:bookmarkStart w:id="32" w:name="mmra-examples"/>
-    <w:p>
-      <w:pPr>
-        <w:pStyle w:val="Heading3"/>
-      </w:pPr>
-      <w:r>
-        <w:t xml:space="preserve">MMRA Examples</w:t>
-      </w:r>
-    </w:p>
-    <w:p>
-      <w:pPr>
-        <w:numPr>
-          <w:ilvl w:val="0"/>
-          <w:numId w:val="1019"/>
-        </w:numPr>
-        <w:pStyle w:val="Compact"/>
-      </w:pPr>
-      <w:r>
-        <w:t xml:space="preserve">Rohwer data from [HE-plot-examples vignette &amp; TQMP tutorial]</w:t>
-      </w:r>
-    </w:p>
-    <w:bookmarkEnd w:id="32"/>
-    <w:bookmarkEnd w:id="33"/>
-    <w:bookmarkStart w:id="34" w:name="multivariate-influence"/>
-    <w:p>
-      <w:pPr>
-        <w:pStyle w:val="Heading2"/>
-      </w:pPr>
-      <w:r>
-        <w:t xml:space="preserve">Multivariate influence</w:t>
-      </w:r>
-    </w:p>
-    <w:p>
-      <w:pPr>
-        <w:pStyle w:val="FirstParagraph"/>
-      </w:pPr>
-      <w:r>
         <w:t xml:space="preserve">This material should go earlier …</w:t>
       </w:r>
     </w:p>
@@ -1189,52 +1676,6 @@
       </w:pPr>
       <w:r>
         <w:t xml:space="preserve">multivariate influence</w:t>
-      </w:r>
-    </w:p>
-    <w:bookmarkEnd w:id="34"/>
-    <w:bookmarkStart w:id="35" w:name="X96269e74211b74147cdb99dfef8f0a2d0ff0a10"/>
-    <w:p>
-      <w:pPr>
-        <w:pStyle w:val="Heading2"/>
-      </w:pPr>
-      <w:r>
-        <w:t xml:space="preserve">Visualizing equality of covariance matrices</w:t>
-      </w:r>
-    </w:p>
-    <w:p>
-      <w:pPr>
-        <w:numPr>
-          <w:ilvl w:val="0"/>
-          <w:numId w:val="1021"/>
-        </w:numPr>
-        <w:pStyle w:val="Compact"/>
-      </w:pPr>
-      <w:r>
-        <w:t xml:space="preserve">Homogeneity of Variance in Univariate ANOVA</w:t>
-      </w:r>
-    </w:p>
-    <w:p>
-      <w:pPr>
-        <w:numPr>
-          <w:ilvl w:val="0"/>
-          <w:numId w:val="1021"/>
-        </w:numPr>
-        <w:pStyle w:val="Compact"/>
-      </w:pPr>
-      <w:r>
-        <w:t xml:space="preserve">Homogeneity of variance in MANOVA</w:t>
-      </w:r>
-    </w:p>
-    <w:p>
-      <w:pPr>
-        <w:numPr>
-          <w:ilvl w:val="0"/>
-          <w:numId w:val="1021"/>
-        </w:numPr>
-        <w:pStyle w:val="Compact"/>
-      </w:pPr>
-      <w:r>
-        <w:t xml:space="preserve">Box’s M test</w:t>
       </w:r>
     </w:p>
     <w:bookmarkEnd w:id="35"/>
@@ -1483,9 +1924,6 @@
   <w:num w:numId="1020">
     <w:abstractNumId w:val="991"/>
   </w:num>
-  <w:num w:numId="1021">
-    <w:abstractNumId w:val="991"/>
-  </w:num>
 </w:numbering>
 </file>
 
@@ -1590,25 +2028,6 @@
       <w:jc w:val="center"/>
     </w:pPr>
   </w:style>
-  <w:style w:customStyle="1" w:styleId="AbstractTitle" w:type="paragraph">
-    <w:name w:val="Abstract Title"/>
-    <w:basedOn w:val="Normal"/>
-    <w:next w:val="Abstract"/>
-    <w:qFormat/>
-    <w:pPr>
-      <w:keepNext/>
-      <w:keepLines/>
-      <w:jc w:val="center"/>
-      <w:spacing w:after="0" w:before="300"/>
-    </w:pPr>
-    <w:rPr>
-      <w:sz w:val="20"/>
-      <w:szCs w:val="20"/>
-      <w:b/>
-      <w:color w:val="345A8A"/>
-      &gt;
-    </w:rPr>
-  </w:style>
   <w:style w:customStyle="1" w:styleId="Abstract" w:type="paragraph">
     <w:name w:val="Abstract"/>
     <w:basedOn w:val="Normal"/>
@@ -1617,7 +2036,7 @@
     <w:pPr>
       <w:keepNext/>
       <w:keepLines/>
-      <w:spacing w:after="300" w:before="100"/>
+      <w:spacing w:after="300" w:before="300"/>
     </w:pPr>
     <w:rPr>
       <w:sz w:val="20"/>
@@ -1981,48 +2400,47 @@
     <w:link w:val="VerbatimChar"/>
     <w:pPr>
       <w:wordWrap w:val="off"/>
-      <w:shd w:val="clear" w:fill="f8f8f8"/>
+      <w:shd w:val="clear" w:fill="f1f3f5"/>
     </w:pPr>
   </w:style>
   <w:style w:type="character" w:customStyle="1" w:styleId="KeywordTok">
     <w:name w:val="KeywordTok"/>
     <w:basedOn w:val="VerbatimChar"/>
     <w:rPr>
-      <w:color w:val="204a87"/>
-      <w:shd w:val="clear" w:fill="f8f8f8"/>
-      <w:b/>
+      <w:color w:val="003b4f"/>
+      <w:shd w:val="clear" w:fill="f1f3f5"/>
     </w:rPr>
   </w:style>
   <w:style w:type="character" w:customStyle="1" w:styleId="DataTypeTok">
     <w:name w:val="DataTypeTok"/>
     <w:basedOn w:val="VerbatimChar"/>
     <w:rPr>
-      <w:color w:val="204a87"/>
-      <w:shd w:val="clear" w:fill="f8f8f8"/>
+      <w:color w:val="ad0000"/>
+      <w:shd w:val="clear" w:fill="f1f3f5"/>
     </w:rPr>
   </w:style>
   <w:style w:type="character" w:customStyle="1" w:styleId="DecValTok">
     <w:name w:val="DecValTok"/>
     <w:basedOn w:val="VerbatimChar"/>
     <w:rPr>
-      <w:color w:val="0000cf"/>
-      <w:shd w:val="clear" w:fill="f8f8f8"/>
+      <w:color w:val="ad0000"/>
+      <w:shd w:val="clear" w:fill="f1f3f5"/>
     </w:rPr>
   </w:style>
   <w:style w:type="character" w:customStyle="1" w:styleId="BaseNTok">
     <w:name w:val="BaseNTok"/>
     <w:basedOn w:val="VerbatimChar"/>
     <w:rPr>
-      <w:color w:val="0000cf"/>
-      <w:shd w:val="clear" w:fill="f8f8f8"/>
+      <w:color w:val="ad0000"/>
+      <w:shd w:val="clear" w:fill="f1f3f5"/>
     </w:rPr>
   </w:style>
   <w:style w:type="character" w:customStyle="1" w:styleId="FloatTok">
     <w:name w:val="FloatTok"/>
     <w:basedOn w:val="VerbatimChar"/>
     <w:rPr>
-      <w:color w:val="0000cf"/>
-      <w:shd w:val="clear" w:fill="f8f8f8"/>
+      <w:color w:val="ad0000"/>
+      <w:shd w:val="clear" w:fill="f1f3f5"/>
     </w:rPr>
   </w:style>
   <w:style w:type="character" w:customStyle="1" w:styleId="ConstantTok">
@@ -2030,73 +2448,71 @@
     <w:basedOn w:val="VerbatimChar"/>
     <w:rPr>
       <w:color w:val="8f5902"/>
-      <w:shd w:val="clear" w:fill="f8f8f8"/>
+      <w:shd w:val="clear" w:fill="f1f3f5"/>
     </w:rPr>
   </w:style>
   <w:style w:type="character" w:customStyle="1" w:styleId="CharTok">
     <w:name w:val="CharTok"/>
     <w:basedOn w:val="VerbatimChar"/>
     <w:rPr>
-      <w:color w:val="4e9a06"/>
-      <w:shd w:val="clear" w:fill="f8f8f8"/>
+      <w:color w:val="20794d"/>
+      <w:shd w:val="clear" w:fill="f1f3f5"/>
     </w:rPr>
   </w:style>
   <w:style w:type="character" w:customStyle="1" w:styleId="SpecialCharTok">
     <w:name w:val="SpecialCharTok"/>
     <w:basedOn w:val="VerbatimChar"/>
     <w:rPr>
-      <w:color w:val="ce5c00"/>
-      <w:shd w:val="clear" w:fill="f8f8f8"/>
-      <w:b/>
+      <w:color w:val="5e5e5e"/>
+      <w:shd w:val="clear" w:fill="f1f3f5"/>
     </w:rPr>
   </w:style>
   <w:style w:type="character" w:customStyle="1" w:styleId="StringTok">
     <w:name w:val="StringTok"/>
     <w:basedOn w:val="VerbatimChar"/>
     <w:rPr>
-      <w:color w:val="4e9a06"/>
-      <w:shd w:val="clear" w:fill="f8f8f8"/>
+      <w:color w:val="20794d"/>
+      <w:shd w:val="clear" w:fill="f1f3f5"/>
     </w:rPr>
   </w:style>
   <w:style w:type="character" w:customStyle="1" w:styleId="VerbatimStringTok">
     <w:name w:val="VerbatimStringTok"/>
     <w:basedOn w:val="VerbatimChar"/>
     <w:rPr>
-      <w:color w:val="4e9a06"/>
-      <w:shd w:val="clear" w:fill="f8f8f8"/>
+      <w:color w:val="20794d"/>
+      <w:shd w:val="clear" w:fill="f1f3f5"/>
     </w:rPr>
   </w:style>
   <w:style w:type="character" w:customStyle="1" w:styleId="SpecialStringTok">
     <w:name w:val="SpecialStringTok"/>
     <w:basedOn w:val="VerbatimChar"/>
     <w:rPr>
-      <w:color w:val="4e9a06"/>
-      <w:shd w:val="clear" w:fill="f8f8f8"/>
+      <w:color w:val="20794d"/>
+      <w:shd w:val="clear" w:fill="f1f3f5"/>
     </w:rPr>
   </w:style>
   <w:style w:type="character" w:customStyle="1" w:styleId="ImportTok">
     <w:name w:val="ImportTok"/>
     <w:basedOn w:val="VerbatimChar"/>
     <w:rPr>
-      <w:shd w:val="clear" w:fill="f8f8f8"/>
+      <w:color w:val="00769e"/>
+      <w:shd w:val="clear" w:fill="f1f3f5"/>
     </w:rPr>
   </w:style>
   <w:style w:type="character" w:customStyle="1" w:styleId="CommentTok">
     <w:name w:val="CommentTok"/>
     <w:basedOn w:val="VerbatimChar"/>
     <w:rPr>
-      <w:color w:val="8f5902"/>
-      <w:shd w:val="clear" w:fill="f8f8f8"/>
-      <w:i/>
+      <w:color w:val="5e5e5e"/>
+      <w:shd w:val="clear" w:fill="f1f3f5"/>
     </w:rPr>
   </w:style>
   <w:style w:type="character" w:customStyle="1" w:styleId="DocumentationTok">
     <w:name w:val="DocumentationTok"/>
     <w:basedOn w:val="VerbatimChar"/>
     <w:rPr>
-      <w:color w:val="8f5902"/>
-      <w:shd w:val="clear" w:fill="f8f8f8"/>
-      <w:b/>
+      <w:color w:val="5e5e5e"/>
+      <w:shd w:val="clear" w:fill="f1f3f5"/>
       <w:i/>
     </w:rPr>
   </w:style>
@@ -2104,19 +2520,16 @@
     <w:name w:val="AnnotationTok"/>
     <w:basedOn w:val="VerbatimChar"/>
     <w:rPr>
-      <w:color w:val="8f5902"/>
-      <w:shd w:val="clear" w:fill="f8f8f8"/>
-      <w:b/>
-      <w:i/>
+      <w:color w:val="5e5e5e"/>
+      <w:shd w:val="clear" w:fill="f1f3f5"/>
     </w:rPr>
   </w:style>
   <w:style w:type="character" w:customStyle="1" w:styleId="CommentVarTok">
     <w:name w:val="CommentVarTok"/>
     <w:basedOn w:val="VerbatimChar"/>
     <w:rPr>
-      <w:color w:val="8f5902"/>
-      <w:shd w:val="clear" w:fill="f8f8f8"/>
-      <w:b/>
+      <w:color w:val="5e5e5e"/>
+      <w:shd w:val="clear" w:fill="f1f3f5"/>
       <w:i/>
     </w:rPr>
   </w:style>
@@ -2124,100 +2537,96 @@
     <w:name w:val="OtherTok"/>
     <w:basedOn w:val="VerbatimChar"/>
     <w:rPr>
-      <w:color w:val="8f5902"/>
-      <w:shd w:val="clear" w:fill="f8f8f8"/>
+      <w:color w:val="003b4f"/>
+      <w:shd w:val="clear" w:fill="f1f3f5"/>
     </w:rPr>
   </w:style>
   <w:style w:type="character" w:customStyle="1" w:styleId="FunctionTok">
     <w:name w:val="FunctionTok"/>
     <w:basedOn w:val="VerbatimChar"/>
     <w:rPr>
-      <w:color w:val="204a87"/>
-      <w:shd w:val="clear" w:fill="f8f8f8"/>
-      <w:b/>
+      <w:color w:val="4758ab"/>
+      <w:shd w:val="clear" w:fill="f1f3f5"/>
     </w:rPr>
   </w:style>
   <w:style w:type="character" w:customStyle="1" w:styleId="VariableTok">
     <w:name w:val="VariableTok"/>
     <w:basedOn w:val="VerbatimChar"/>
     <w:rPr>
-      <w:color w:val="000000"/>
-      <w:shd w:val="clear" w:fill="f8f8f8"/>
+      <w:color w:val="111111"/>
+      <w:shd w:val="clear" w:fill="f1f3f5"/>
     </w:rPr>
   </w:style>
   <w:style w:type="character" w:customStyle="1" w:styleId="ControlFlowTok">
     <w:name w:val="ControlFlowTok"/>
     <w:basedOn w:val="VerbatimChar"/>
     <w:rPr>
-      <w:color w:val="204a87"/>
-      <w:shd w:val="clear" w:fill="f8f8f8"/>
-      <w:b/>
+      <w:color w:val="003b4f"/>
+      <w:shd w:val="clear" w:fill="f1f3f5"/>
     </w:rPr>
   </w:style>
   <w:style w:type="character" w:customStyle="1" w:styleId="OperatorTok">
     <w:name w:val="OperatorTok"/>
     <w:basedOn w:val="VerbatimChar"/>
     <w:rPr>
-      <w:color w:val="ce5c00"/>
-      <w:shd w:val="clear" w:fill="f8f8f8"/>
-      <w:b/>
+      <w:color w:val="5e5e5e"/>
+      <w:shd w:val="clear" w:fill="f1f3f5"/>
     </w:rPr>
   </w:style>
   <w:style w:type="character" w:customStyle="1" w:styleId="BuiltInTok">
     <w:name w:val="BuiltInTok"/>
     <w:basedOn w:val="VerbatimChar"/>
     <w:rPr>
-      <w:shd w:val="clear" w:fill="f8f8f8"/>
+      <w:color w:val="003b4f"/>
+      <w:shd w:val="clear" w:fill="f1f3f5"/>
     </w:rPr>
   </w:style>
   <w:style w:type="character" w:customStyle="1" w:styleId="ExtensionTok">
     <w:name w:val="ExtensionTok"/>
     <w:basedOn w:val="VerbatimChar"/>
     <w:rPr>
-      <w:shd w:val="clear" w:fill="f8f8f8"/>
+      <w:color w:val="003b4f"/>
+      <w:shd w:val="clear" w:fill="f1f3f5"/>
     </w:rPr>
   </w:style>
   <w:style w:type="character" w:customStyle="1" w:styleId="PreprocessorTok">
     <w:name w:val="PreprocessorTok"/>
     <w:basedOn w:val="VerbatimChar"/>
     <w:rPr>
-      <w:color w:val="8f5902"/>
-      <w:shd w:val="clear" w:fill="f8f8f8"/>
-      <w:i/>
+      <w:color w:val="ad0000"/>
+      <w:shd w:val="clear" w:fill="f1f3f5"/>
     </w:rPr>
   </w:style>
   <w:style w:type="character" w:customStyle="1" w:styleId="AttributeTok">
     <w:name w:val="AttributeTok"/>
     <w:basedOn w:val="VerbatimChar"/>
     <w:rPr>
-      <w:color w:val="204a87"/>
-      <w:shd w:val="clear" w:fill="f8f8f8"/>
+      <w:color w:val="657422"/>
+      <w:shd w:val="clear" w:fill="f1f3f5"/>
     </w:rPr>
   </w:style>
   <w:style w:type="character" w:customStyle="1" w:styleId="RegionMarkerTok">
     <w:name w:val="RegionMarkerTok"/>
     <w:basedOn w:val="VerbatimChar"/>
     <w:rPr>
-      <w:shd w:val="clear" w:fill="f8f8f8"/>
+      <w:color w:val="003b4f"/>
+      <w:shd w:val="clear" w:fill="f1f3f5"/>
     </w:rPr>
   </w:style>
   <w:style w:type="character" w:customStyle="1" w:styleId="InformationTok">
     <w:name w:val="InformationTok"/>
     <w:basedOn w:val="VerbatimChar"/>
     <w:rPr>
-      <w:color w:val="8f5902"/>
-      <w:shd w:val="clear" w:fill="f8f8f8"/>
-      <w:b/>
-      <w:i/>
+      <w:color w:val="5e5e5e"/>
+      <w:shd w:val="clear" w:fill="f1f3f5"/>
     </w:rPr>
   </w:style>
   <w:style w:type="character" w:customStyle="1" w:styleId="WarningTok">
     <w:name w:val="WarningTok"/>
     <w:basedOn w:val="VerbatimChar"/>
     <w:rPr>
-      <w:color w:val="8f5902"/>
-      <w:shd w:val="clear" w:fill="f8f8f8"/>
-      <w:b/>
+      <w:color w:val="5e5e5e"/>
+      <w:shd w:val="clear" w:fill="f1f3f5"/>
       <w:i/>
     </w:rPr>
   </w:style>
@@ -2225,24 +2634,24 @@
     <w:name w:val="AlertTok"/>
     <w:basedOn w:val="VerbatimChar"/>
     <w:rPr>
-      <w:color w:val="ef2929"/>
-      <w:shd w:val="clear" w:fill="f8f8f8"/>
+      <w:color w:val="ad0000"/>
+      <w:shd w:val="clear" w:fill="f1f3f5"/>
     </w:rPr>
   </w:style>
   <w:style w:type="character" w:customStyle="1" w:styleId="ErrorTok">
     <w:name w:val="ErrorTok"/>
     <w:basedOn w:val="VerbatimChar"/>
     <w:rPr>
-      <w:color w:val="a40000"/>
-      <w:shd w:val="clear" w:fill="f8f8f8"/>
-      <w:b/>
+      <w:color w:val="ad0000"/>
+      <w:shd w:val="clear" w:fill="f1f3f5"/>
     </w:rPr>
   </w:style>
   <w:style w:type="character" w:customStyle="1" w:styleId="NormalTok">
     <w:name w:val="NormalTok"/>
     <w:basedOn w:val="VerbatimChar"/>
     <w:rPr>
-      <w:shd w:val="clear" w:fill="f8f8f8"/>
+      <w:color w:val="003b4f"/>
+      <w:shd w:val="clear" w:fill="f1f3f5"/>
     </w:rPr>
   </w:style>
 </w:styles>

</xml_diff>

<commit_message>
Making small edits to the book outline and rerendering as html and docx.
</commit_message>
<xml_diff>
--- a/working-text/book-outline.docx
+++ b/working-text/book-outline.docx
@@ -51,13 +51,7 @@
         <w:pStyle w:val="FirstParagraph"/>
       </w:pPr>
       <w:r>
-        <w:t xml:space="preserve">This document is the working outline for the book. It gives some brief descriptions</w:t>
-      </w:r>
-      <w:r>
-        <w:t xml:space="preserve"> </w:t>
-      </w:r>
-      <w:r>
-        <w:t xml:space="preserve">of the topics to be included and the framework to be explained.</w:t>
+        <w:t xml:space="preserve">This document is the working outline for the book. It gives some brief descriptions of the topics to be included and the framework to be explained.</w:t>
       </w:r>
     </w:p>
     <w:bookmarkStart w:id="21" w:name="introduction"/>
@@ -74,13 +68,7 @@
         <w:pStyle w:val="FirstParagraph"/>
       </w:pPr>
       <w:r>
-        <w:t xml:space="preserve">The main idea here is to explain what can be accomplished with visualizing data from</w:t>
-      </w:r>
-      <w:r>
-        <w:t xml:space="preserve"> </w:t>
-      </w:r>
-      <w:r>
-        <w:t xml:space="preserve">a multivariate perspective. I exploit the story of Edwin Abbot’s</w:t>
+        <w:t xml:space="preserve">The main idea here is to explain what can be accomplished with visualizing data from a multivariate lens. I exploit the story of Edwin Abbot’s</w:t>
       </w:r>
       <w:r>
         <w:t xml:space="preserve"> </w:t>
@@ -266,25 +254,7 @@
         <w:pStyle w:val="BodyText"/>
       </w:pPr>
       <w:r>
-        <w:t xml:space="preserve">This chapter explains why data visualization is essential in statistical analysis, giving</w:t>
-      </w:r>
-      <w:r>
-        <w:t xml:space="preserve"> </w:t>
-      </w:r>
-      <w:r>
-        <w:t xml:space="preserve">a classical, contrived example and then a real data example.</w:t>
-      </w:r>
-      <w:r>
-        <w:t xml:space="preserve"> </w:t>
-      </w:r>
-      <w:r>
-        <w:t xml:space="preserve">It then explains various types of graphical methods useful in data analysis,</w:t>
-      </w:r>
-      <w:r>
-        <w:t xml:space="preserve"> </w:t>
-      </w:r>
-      <w:r>
-        <w:t xml:space="preserve">distinguishing plots of raw data (</w:t>
+        <w:t xml:space="preserve">This chapter explains why data visualization is essential in statistical analysis, giving a classical, contrived example and then a real data example. Next, this chapter explains various types of graphical methods useful in data analysis: we distinguish plots of raw data (</w:t>
       </w:r>
       <w:r>
         <w:t xml:space="preserve">“</w:t>
@@ -296,16 +266,7 @@
         <w:t xml:space="preserve">”</w:t>
       </w:r>
       <w:r>
-        <w:t xml:space="preserve">), overlaid with informative graphical</w:t>
-      </w:r>
-      <w:r>
-        <w:t xml:space="preserve"> </w:t>
-      </w:r>
-      <w:r>
-        <w:t xml:space="preserve">summaries,</w:t>
-      </w:r>
-      <w:r>
-        <w:t xml:space="preserve"> </w:t>
+        <w:t xml:space="preserve">) overlaid with informative graphical summaries showing predicted/fitted values according to some statistical model (</w:t>
       </w:r>
       <w:r>
         <w:t xml:space="preserve">“</w:t>
@@ -317,16 +278,7 @@
         <w:t xml:space="preserve">”</w:t>
       </w:r>
       <w:r>
-        <w:t xml:space="preserve"> </w:t>
-      </w:r>
-      <w:r>
-        <w:t xml:space="preserve">showing predicted/fitted values according to some statistical</w:t>
-      </w:r>
-      <w:r>
-        <w:t xml:space="preserve"> </w:t>
-      </w:r>
-      <w:r>
-        <w:t xml:space="preserve">model, and</w:t>
+        <w:t xml:space="preserve">), and</w:t>
       </w:r>
       <w:r>
         <w:t xml:space="preserve"> </w:t>
@@ -344,13 +296,7 @@
         <w:t xml:space="preserve"> </w:t>
       </w:r>
       <w:r>
-        <w:t xml:space="preserve">designed to show whether/how the assumptions of the</w:t>
-      </w:r>
-      <w:r>
-        <w:t xml:space="preserve"> </w:t>
-      </w:r>
-      <w:r>
-        <w:t xml:space="preserve">model may be violated.</w:t>
+        <w:t xml:space="preserve">designed to show whether and how the assumptions of the model may be violated.</w:t>
       </w:r>
     </w:p>
     <w:p>
@@ -398,7 +344,7 @@
         <w:pStyle w:val="Compact"/>
       </w:pPr>
       <w:r>
-        <w:t xml:space="preserve">data plots</w:t>
+        <w:t xml:space="preserve">Data plots</w:t>
       </w:r>
     </w:p>
     <w:p>
@@ -410,7 +356,7 @@
         <w:pStyle w:val="Compact"/>
       </w:pPr>
       <w:r>
-        <w:t xml:space="preserve">model plots</w:t>
+        <w:t xml:space="preserve">Model plots</w:t>
       </w:r>
     </w:p>
     <w:p>
@@ -422,7 +368,7 @@
         <w:pStyle w:val="Compact"/>
       </w:pPr>
       <w:r>
-        <w:t xml:space="preserve">diagnostic plots</w:t>
+        <w:t xml:space="preserve">Diagnostic plots</w:t>
       </w:r>
     </w:p>
     <w:bookmarkEnd w:id="22"/>
@@ -440,31 +386,13 @@
         <w:pStyle w:val="FirstParagraph"/>
       </w:pPr>
       <w:r>
-        <w:t xml:space="preserve">This chapter introduces a toolbox of basic graphical methods for visualizing multivariate datasets.</w:t>
-      </w:r>
-      <w:r>
-        <w:t xml:space="preserve"> </w:t>
-      </w:r>
-      <w:r>
-        <w:t xml:space="preserve">It starts with some some simple techniques to enhance a basic scatterplot with annotations to</w:t>
-      </w:r>
-      <w:r>
-        <w:t xml:space="preserve"> </w:t>
-      </w:r>
-      <w:r>
-        <w:t xml:space="preserve">summarize the relation between two variables. To visualize more than two variables, we can</w:t>
-      </w:r>
-      <w:r>
-        <w:t xml:space="preserve"> </w:t>
-      </w:r>
-      <w:r>
-        <w:t xml:space="preserve">view all pairs of variables in a scatterplot matrix for all pairs, or shift gears entirely</w:t>
-      </w:r>
-      <w:r>
-        <w:t xml:space="preserve"> </w:t>
-      </w:r>
-      <w:r>
-        <w:t xml:space="preserve">to show multiple variables along a set of parallel axes.</w:t>
+        <w:t xml:space="preserve">This chapter introduces a toolbox of basic graphical methods for visualizing multivariate datasets. It starts with some simple techniques to enhance the basic scatterplot with annotations to</w:t>
+      </w:r>
+      <w:r>
+        <w:t xml:space="preserve"> </w:t>
+      </w:r>
+      <w:r>
+        <w:t xml:space="preserve">summarize the relation between two variables. To visualize more than two variables, we can view all pairs of variables in a scatterplot matrix or shift gears entirely to show multiple variables along a set of parallel axes.</w:t>
       </w:r>
     </w:p>
     <w:p>
@@ -476,7 +404,7 @@
         <w:pStyle w:val="Compact"/>
       </w:pPr>
       <w:r>
-        <w:t xml:space="preserve">Bivariate summaries</w:t>
+        <w:t xml:space="preserve">Bivariate summaries:</w:t>
       </w:r>
     </w:p>
     <w:p>
@@ -488,7 +416,7 @@
         <w:pStyle w:val="Compact"/>
       </w:pPr>
       <w:r>
-        <w:t xml:space="preserve">smoothers</w:t>
+        <w:t xml:space="preserve">Smoothers</w:t>
       </w:r>
     </w:p>
     <w:p>
@@ -500,7 +428,7 @@
         <w:pStyle w:val="Compact"/>
       </w:pPr>
       <w:r>
-        <w:t xml:space="preserve">data ellipses</w:t>
+        <w:t xml:space="preserve">Data ellipses</w:t>
       </w:r>
     </w:p>
     <w:p>
@@ -524,7 +452,7 @@
         <w:pStyle w:val="Compact"/>
       </w:pPr>
       <w:r>
-        <w:t xml:space="preserve">scatterplot matrices</w:t>
+        <w:t xml:space="preserve">Scatterplot matrices</w:t>
       </w:r>
     </w:p>
     <w:p>
@@ -536,7 +464,7 @@
         <w:pStyle w:val="Compact"/>
       </w:pPr>
       <w:r>
-        <w:t xml:space="preserve">corrplots</w:t>
+        <w:t xml:space="preserve">Corrplots</w:t>
       </w:r>
     </w:p>
     <w:p>
@@ -548,7 +476,7 @@
         <w:pStyle w:val="Compact"/>
       </w:pPr>
       <w:r>
-        <w:t xml:space="preserve">parallel coordinate plots</w:t>
+        <w:t xml:space="preserve">Parallel coordinate plots</w:t>
       </w:r>
     </w:p>
     <w:p>
@@ -572,7 +500,7 @@
         <w:pStyle w:val="Compact"/>
       </w:pPr>
       <w:r>
-        <w:t xml:space="preserve">mosaic plots</w:t>
+        <w:t xml:space="preserve">Mosaic plots</w:t>
       </w:r>
     </w:p>
     <w:p>
@@ -606,7 +534,7 @@
         <w:pStyle w:val="Heading2"/>
       </w:pPr>
       <w:r>
-        <w:t xml:space="preserve">Dimension reduction techniques: PCA and Biplots</w:t>
+        <w:t xml:space="preserve">Dimension Reduction Techniques: PCA and Biplots</w:t>
       </w:r>
     </w:p>
     <w:p>
@@ -614,19 +542,7 @@
         <w:pStyle w:val="FirstParagraph"/>
       </w:pPr>
       <w:r>
-        <w:t xml:space="preserve">Beyond a few variables, the limitations of 2D (or even 3D) graphs become quickly apparent.</w:t>
-      </w:r>
-      <w:r>
-        <w:t xml:space="preserve"> </w:t>
-      </w:r>
-      <w:r>
-        <w:t xml:space="preserve">In such cases, it is often profitable to view the data in a low-D space that extracts the</w:t>
-      </w:r>
-      <w:r>
-        <w:t xml:space="preserve"> </w:t>
-      </w:r>
-      <w:r>
-        <w:t xml:space="preserve">most</w:t>
+        <w:t xml:space="preserve">Beyond a few variables, the limitations of 2D (or even 3D) graphs become quickly apparent. In such cases, it is often profitable to view the data in a low-D space that extracts the most</w:t>
       </w:r>
       <w:r>
         <w:t xml:space="preserve"> </w:t>
@@ -650,19 +566,13 @@
         <w:t xml:space="preserve"> </w:t>
       </w:r>
       <w:r>
-        <w:t xml:space="preserve">the simplest multivariate juicer, principal components analysis and</w:t>
-      </w:r>
-      <w:r>
-        <w:t xml:space="preserve"> </w:t>
-      </w:r>
-      <w:r>
-        <w:t xml:space="preserve">its visualization in the related biplot,</w:t>
-      </w:r>
-      <w:r>
-        <w:t xml:space="preserve"> </w:t>
-      </w:r>
-      <w:r>
-        <w:t xml:space="preserve">which shows the data and the original variables projected into a space of small dimension.</w:t>
+        <w:t xml:space="preserve">the simplest multivariate juicer, principal components analysis (PCA) and its visualization in the related biplot,</w:t>
+      </w:r>
+      <w:r>
+        <w:t xml:space="preserve"> </w:t>
+      </w:r>
+      <w:r>
+        <w:t xml:space="preserve">which shows the data and the original variables projected onto a space of small dimension.</w:t>
       </w:r>
     </w:p>
     <w:p>
@@ -704,13 +614,7 @@
         <w:pStyle w:val="FirstParagraph"/>
       </w:pPr>
       <w:r>
-        <w:t xml:space="preserve">In this chapter, I review the standard statistical methods for explaining or predicting a quantitative</w:t>
-      </w:r>
-      <w:r>
-        <w:t xml:space="preserve"> </w:t>
-      </w:r>
-      <w:r>
-        <w:t xml:space="preserve">response using a linear model composed of quantitative and/or categorical predictors.</w:t>
+        <w:t xml:space="preserve">In this chapter, I review the standard statistical methods for explaining or predicting a quantitative response using a linear model composed of quantitative and/or categorical predictors.</w:t>
       </w:r>
     </w:p>
     <w:p>
@@ -812,10 +716,7 @@
         <w:t xml:space="preserve">glm()</w:t>
       </w:r>
       <w:r>
-        <w:t xml:space="preserve"> </w:t>
-      </w:r>
-      <w:r>
-        <w:t xml:space="preserve">and similar functions, the standard</w:t>
+        <w:t xml:space="preserve">, and similar functions, the standard</w:t>
       </w:r>
       <w:r>
         <w:t xml:space="preserve"> </w:t>
@@ -846,19 +747,7 @@
         <w:t xml:space="preserve"> </w:t>
       </w:r>
       <w:r>
-        <w:t xml:space="preserve">plots of residuals and other calculated quantities for assessing</w:t>
-      </w:r>
-      <w:r>
-        <w:t xml:space="preserve"> </w:t>
-      </w:r>
-      <w:r>
-        <w:t xml:space="preserve">possible violations of the model assumptions.</w:t>
-      </w:r>
-      <w:r>
-        <w:t xml:space="preserve"> </w:t>
-      </w:r>
-      <w:r>
-        <w:t xml:space="preserve">Some of these can be considerably enhanced using other packages.</w:t>
+        <w:t xml:space="preserve">plots of residuals and other calculated quantities for assessing possible violations of the model assumptions. Some of these can be considerably enhanced using other packages.</w:t>
       </w:r>
     </w:p>
     <w:p>
@@ -870,7 +759,7 @@
         <w:pStyle w:val="Compact"/>
       </w:pPr>
       <w:r>
-        <w:t xml:space="preserve">the</w:t>
+        <w:t xml:space="preserve">The</w:t>
       </w:r>
       <w:r>
         <w:t xml:space="preserve"> </w:t>
@@ -894,7 +783,7 @@
         <w:pStyle w:val="Compact"/>
       </w:pPr>
       <w:r>
-        <w:t xml:space="preserve">coefficient plots</w:t>
+        <w:t xml:space="preserve">Coefficient plots</w:t>
       </w:r>
     </w:p>
     <w:p>
@@ -906,7 +795,7 @@
         <w:pStyle w:val="Compact"/>
       </w:pPr>
       <w:r>
-        <w:t xml:space="preserve">marginal (effect) plots</w:t>
+        <w:t xml:space="preserve">Marginal (effect) plots</w:t>
       </w:r>
     </w:p>
     <w:p>
@@ -918,17 +807,17 @@
         <w:pStyle w:val="Compact"/>
       </w:pPr>
       <w:r>
-        <w:t xml:space="preserve">diagnostic plots</w:t>
+        <w:t xml:space="preserve">Diagnostic plots</w:t>
       </w:r>
     </w:p>
     <w:bookmarkEnd w:id="26"/>
-    <w:bookmarkStart w:id="27" w:name="collinearity-ridge-regression"/>
+    <w:bookmarkStart w:id="27" w:name="collinearity-and-ridge-regression"/>
     <w:p>
       <w:pPr>
         <w:pStyle w:val="Heading2"/>
       </w:pPr>
       <w:r>
-        <w:t xml:space="preserve">Collinearity &amp; Ridge Regression</w:t>
+        <w:t xml:space="preserve">Collinearity and Ridge Regression</w:t>
       </w:r>
     </w:p>
     <w:p>
@@ -936,19 +825,7 @@
         <w:pStyle w:val="FirstParagraph"/>
       </w:pPr>
       <w:r>
-        <w:t xml:space="preserve">This chapter focuses on the problems associated with high correlations among predictors in linear models,</w:t>
-      </w:r>
-      <w:r>
-        <w:t xml:space="preserve"> </w:t>
-      </w:r>
-      <w:r>
-        <w:t xml:space="preserve">which can lead to numerical instability and paradoxical findings that, while a linear model can be highly</w:t>
-      </w:r>
-      <w:r>
-        <w:t xml:space="preserve"> </w:t>
-      </w:r>
-      <w:r>
-        <w:t xml:space="preserve">predictive, few or none of the independent variables appear to be significant.</w:t>
+        <w:t xml:space="preserve">This chapter focuses on the problems associated with high correlations among predictors in linear models, which can lead to numerical instability and paradoxical findings that, while a linear model can be highly predictive, few or none of the independent variables appear to be significant.</w:t>
       </w:r>
     </w:p>
     <w:p>
@@ -960,7 +837,7 @@
         <w:pStyle w:val="Compact"/>
       </w:pPr>
       <w:r>
-        <w:t xml:space="preserve">visualizing multicollinearity</w:t>
+        <w:t xml:space="preserve">Visualizing multicollinearity</w:t>
       </w:r>
     </w:p>
     <w:p>
@@ -972,7 +849,7 @@
         <w:pStyle w:val="Compact"/>
       </w:pPr>
       <w:r>
-        <w:t xml:space="preserve">collinearity diagnostics</w:t>
+        <w:t xml:space="preserve">Collinearity diagnostics</w:t>
       </w:r>
     </w:p>
     <w:p>
@@ -984,7 +861,7 @@
         <w:pStyle w:val="Compact"/>
       </w:pPr>
       <w:r>
-        <w:t xml:space="preserve">tableplots</w:t>
+        <w:t xml:space="preserve">Tableplots</w:t>
       </w:r>
     </w:p>
     <w:p>
@@ -996,7 +873,7 @@
         <w:pStyle w:val="Compact"/>
       </w:pPr>
       <w:r>
-        <w:t xml:space="preserve">collinearity biplots</w:t>
+        <w:t xml:space="preserve">Collinearity biplots</w:t>
       </w:r>
     </w:p>
     <w:p>
@@ -1008,7 +885,7 @@
         <w:pStyle w:val="Compact"/>
       </w:pPr>
       <w:r>
-        <w:t xml:space="preserve">ridge regression – generalized ridge trace plots</w:t>
+        <w:t xml:space="preserve">Ridge regression – generalized ridge trace plots</w:t>
       </w:r>
     </w:p>
     <w:bookmarkEnd w:id="27"/>
@@ -1037,13 +914,7 @@
         </m:r>
       </m:oMath>
       <w:r>
-        <w:t xml:space="preserve">-test is the gateway drug for understanding</w:t>
-      </w:r>
-      <w:r>
-        <w:t xml:space="preserve"> </w:t>
-      </w:r>
-      <w:r>
-        <w:t xml:space="preserve">analysis of variance, so too Hotelling’s</w:t>
+        <w:t xml:space="preserve">-test is the gateway drug for understanding analysis of variance, so too Hotelling’s</w:t>
       </w:r>
       <w:r>
         <w:t xml:space="preserve"> </w:t>
@@ -1066,13 +937,7 @@
         <w:t xml:space="preserve"> </w:t>
       </w:r>
       <w:r>
-        <w:t xml:space="preserve">test provides an entry point to multivariate analysis of variance. This simple case provides an entry point to understanding the collection of methods</w:t>
-      </w:r>
-      <w:r>
-        <w:t xml:space="preserve"> </w:t>
-      </w:r>
-      <w:r>
-        <w:t xml:space="preserve">I call the</w:t>
+        <w:t xml:space="preserve">test provides an entry point to multivariate analysis of variance. This simple case provides an entry point to understanding the collection of methods I call the</w:t>
       </w:r>
       <w:r>
         <w:t xml:space="preserve"> </w:t>
@@ -1185,7 +1050,7 @@
         <w:pStyle w:val="Heading2"/>
       </w:pPr>
       <w:r>
-        <w:t xml:space="preserve">Brief review of the MLM</w:t>
+        <w:t xml:space="preserve">Brief Review of the MLM</w:t>
       </w:r>
     </w:p>
     <w:p>
@@ -1201,25 +1066,7 @@
         <w:pStyle w:val="BodyText"/>
       </w:pPr>
       <w:r>
-        <w:t xml:space="preserve">This chapter explains the extensions from univariate to multivariate models, focusing</w:t>
-      </w:r>
-      <w:r>
-        <w:t xml:space="preserve"> </w:t>
-      </w:r>
-      <w:r>
-        <w:t xml:space="preserve">on how familiar univariate statistics and methods are translated into their</w:t>
-      </w:r>
-      <w:r>
-        <w:t xml:space="preserve"> </w:t>
-      </w:r>
-      <w:r>
-        <w:t xml:space="preserve">multivariate counterparts. Conceptual and geometric diagrams help to make this</w:t>
-      </w:r>
-      <w:r>
-        <w:t xml:space="preserve"> </w:t>
-      </w:r>
-      <w:r>
-        <w:t xml:space="preserve">understandable.</w:t>
+        <w:t xml:space="preserve">This chapter explains the extensions from univariate to multivariate models, focusing on how familiar univariate statistics and methods are translated into their multivariate counterparts. Conceptual and geometric diagrams help to make this understandable.</w:t>
       </w:r>
     </w:p>
     <w:p>
@@ -1285,19 +1132,7 @@
         <w:pStyle w:val="FirstParagraph"/>
       </w:pPr>
       <w:r>
-        <w:t xml:space="preserve">Tests of multivariate models, including MANOVA for group differences and</w:t>
-      </w:r>
-      <w:r>
-        <w:t xml:space="preserve"> </w:t>
-      </w:r>
-      <w:r>
-        <w:t xml:space="preserve">multivariate multiple regression (MMRA) can be easily visualized by plots</w:t>
-      </w:r>
-      <w:r>
-        <w:t xml:space="preserve"> </w:t>
-      </w:r>
-      <w:r>
-        <w:t xml:space="preserve">of a hypothesis (</w:t>
+        <w:t xml:space="preserve">Tests of multivariate models, including multivariate analysis of variance (MANOVA) for group differences and multivariate multiple regression (MMRA) can be easily visualized by plots of a hypothesis (</w:t>
       </w:r>
       <w:r>
         <w:t xml:space="preserve">“</w:t>
@@ -1309,13 +1144,7 @@
         <w:t xml:space="preserve">”</w:t>
       </w:r>
       <w:r>
-        <w:t xml:space="preserve">) data ellipse for the fitted values relative to</w:t>
-      </w:r>
-      <w:r>
-        <w:t xml:space="preserve"> </w:t>
-      </w:r>
-      <w:r>
-        <w:t xml:space="preserve">the corresponding plot of the (</w:t>
+        <w:t xml:space="preserve">) data ellipse for the fitted values relative to the corresponding plot of the error ellipse (</w:t>
       </w:r>
       <w:r>
         <w:t xml:space="preserve">“</w:t>
@@ -1327,13 +1156,7 @@
         <w:t xml:space="preserve">”</w:t>
       </w:r>
       <w:r>
-        <w:t xml:space="preserve">) error ellipse of the residuals,</w:t>
-      </w:r>
-      <w:r>
-        <w:t xml:space="preserve"> </w:t>
-      </w:r>
-      <w:r>
-        <w:t xml:space="preserve">which I call the HE plot framework.</w:t>
+        <w:t xml:space="preserve">) of the residuals, which I call the HE plot framework.</w:t>
       </w:r>
     </w:p>
     <w:p>
@@ -1341,13 +1164,7 @@
         <w:pStyle w:val="BodyText"/>
       </w:pPr>
       <w:r>
-        <w:t xml:space="preserve">For more than a few response variables, these result can be projected into a</w:t>
-      </w:r>
-      <w:r>
-        <w:t xml:space="preserve"> </w:t>
-      </w:r>
-      <w:r>
-        <w:t xml:space="preserve">lower-dimensional</w:t>
+        <w:t xml:space="preserve">For more than a few response variables, these result can be projected onto a lower-dimensional</w:t>
       </w:r>
       <w:r>
         <w:t xml:space="preserve"> </w:t>
@@ -1365,13 +1182,7 @@
         <w:t xml:space="preserve"> </w:t>
       </w:r>
       <w:r>
-        <w:t xml:space="preserve">space providing an</w:t>
-      </w:r>
-      <w:r>
-        <w:t xml:space="preserve"> </w:t>
-      </w:r>
-      <w:r>
-        <w:t xml:space="preserve">even simpler description.</w:t>
+        <w:t xml:space="preserve">space providing an even simpler description.</w:t>
       </w:r>
     </w:p>
     <w:p>
@@ -1383,7 +1194,7 @@
         <w:pStyle w:val="Compact"/>
       </w:pPr>
       <w:r>
-        <w:t xml:space="preserve">HEplot framework</w:t>
+        <w:t xml:space="preserve">HE plot framework</w:t>
       </w:r>
     </w:p>
     <w:p>
@@ -1419,7 +1230,7 @@
         <w:pStyle w:val="Compact"/>
       </w:pPr>
       <w:r>
-        <w:t xml:space="preserve">evidence vs. effect scaling</w:t>
+        <w:t xml:space="preserve">Evidence vs. effect scaling</w:t>
       </w:r>
     </w:p>
     <w:p>
@@ -1441,7 +1252,7 @@
         <w:pStyle w:val="Heading2"/>
       </w:pPr>
       <w:r>
-        <w:t xml:space="preserve">Visualizing equality of covariance matrices</w:t>
+        <w:t xml:space="preserve">Visualizing Equality of Covariance Matrices</w:t>
       </w:r>
     </w:p>
     <w:p>
@@ -1449,19 +1260,7 @@
         <w:pStyle w:val="FirstParagraph"/>
       </w:pPr>
       <w:r>
-        <w:t xml:space="preserve">Just as univariate ANOVA depends on the assumption that within-group variances</w:t>
-      </w:r>
-      <w:r>
-        <w:t xml:space="preserve"> </w:t>
-      </w:r>
-      <w:r>
-        <w:t xml:space="preserve">are equal, MANOVA tests for group differences depend the analogous assumption</w:t>
-      </w:r>
-      <w:r>
-        <w:t xml:space="preserve"> </w:t>
-      </w:r>
-      <w:r>
-        <w:t xml:space="preserve">that covariance matrices are all the same.</w:t>
+        <w:t xml:space="preserve">Just as univariate ANOVA depends on the assumption that within-group variances are equal, MANOVA tests for group differences depend the analogous assumption that covariance matrices are all the same.</w:t>
       </w:r>
     </w:p>
     <w:p>
@@ -1469,19 +1268,7 @@
         <w:pStyle w:val="BodyText"/>
       </w:pPr>
       <w:r>
-        <w:t xml:space="preserve">This chapter explains how to visualize this situation using data ellipses</w:t>
-      </w:r>
-      <w:r>
-        <w:t xml:space="preserve"> </w:t>
-      </w:r>
-      <w:r>
-        <w:t xml:space="preserve">for the groups and ilustrates a visualization of Box’s M test that is commonly</w:t>
-      </w:r>
-      <w:r>
-        <w:t xml:space="preserve"> </w:t>
-      </w:r>
-      <w:r>
-        <w:t xml:space="preserve">used in this situaution.</w:t>
+        <w:t xml:space="preserve">This chapter explains how to visualize this situation using data ellipses for the groups and illustrates a visualization of Box’s M test that is commonly used in this situation.</w:t>
       </w:r>
     </w:p>
     <w:p>
@@ -1493,7 +1280,7 @@
         <w:pStyle w:val="Compact"/>
       </w:pPr>
       <w:r>
-        <w:t xml:space="preserve">Homogeneity of Variance in Univariate ANOVA</w:t>
+        <w:t xml:space="preserve">Homogeneity of variance in univariate ANOVA</w:t>
       </w:r>
     </w:p>
     <w:p>
@@ -1535,13 +1322,7 @@
         <w:pStyle w:val="FirstParagraph"/>
       </w:pPr>
       <w:r>
-        <w:t xml:space="preserve">This is a collection of examples of multivariate analysis of variance (MANOVA), listed here with the sources</w:t>
-      </w:r>
-      <w:r>
-        <w:t xml:space="preserve"> </w:t>
-      </w:r>
-      <w:r>
-        <w:t xml:space="preserve">from other publications I may draw on as case studies or use these in earlier chapters.</w:t>
+        <w:t xml:space="preserve">This is a collection of MANOVA examples, listed here with the sources from other publications I may draw on as case studies or use these in earlier chapters.</w:t>
       </w:r>
     </w:p>
     <w:bookmarkStart w:id="32" w:name="manova-examples"/>
@@ -1562,7 +1343,7 @@
         <w:pStyle w:val="Compact"/>
       </w:pPr>
       <w:r>
-        <w:t xml:space="preserve">iris data [or is this too tired to use?]</w:t>
+        <w:t xml:space="preserve">iris data</w:t>
       </w:r>
     </w:p>
     <w:p>
@@ -1643,39 +1424,39 @@
         <w:pStyle w:val="Heading2"/>
       </w:pPr>
       <w:r>
+        <w:t xml:space="preserve">Multivariate Influence</w:t>
+      </w:r>
+    </w:p>
+    <w:p>
+      <w:pPr>
+        <w:pStyle w:val="FirstParagraph"/>
+      </w:pPr>
+      <w:r>
+        <w:t xml:space="preserve">This material should go earlier …</w:t>
+      </w:r>
+    </w:p>
+    <w:p>
+      <w:pPr>
+        <w:numPr>
+          <w:ilvl w:val="0"/>
+          <w:numId w:val="1020"/>
+        </w:numPr>
+        <w:pStyle w:val="Compact"/>
+      </w:pPr>
+      <w:r>
+        <w:t xml:space="preserve">Univariate influence</w:t>
+      </w:r>
+    </w:p>
+    <w:p>
+      <w:pPr>
+        <w:numPr>
+          <w:ilvl w:val="0"/>
+          <w:numId w:val="1020"/>
+        </w:numPr>
+        <w:pStyle w:val="Compact"/>
+      </w:pPr>
+      <w:r>
         <w:t xml:space="preserve">Multivariate influence</w:t>
-      </w:r>
-    </w:p>
-    <w:p>
-      <w:pPr>
-        <w:pStyle w:val="FirstParagraph"/>
-      </w:pPr>
-      <w:r>
-        <w:t xml:space="preserve">This material should go earlier …</w:t>
-      </w:r>
-    </w:p>
-    <w:p>
-      <w:pPr>
-        <w:numPr>
-          <w:ilvl w:val="0"/>
-          <w:numId w:val="1020"/>
-        </w:numPr>
-        <w:pStyle w:val="Compact"/>
-      </w:pPr>
-      <w:r>
-        <w:t xml:space="preserve">univariate influence</w:t>
-      </w:r>
-    </w:p>
-    <w:p>
-      <w:pPr>
-        <w:numPr>
-          <w:ilvl w:val="0"/>
-          <w:numId w:val="1020"/>
-        </w:numPr>
-        <w:pStyle w:val="Compact"/>
-      </w:pPr>
-      <w:r>
-        <w:t xml:space="preserve">multivariate influence</w:t>
       </w:r>
     </w:p>
     <w:bookmarkEnd w:id="35"/>
@@ -2400,47 +2181,48 @@
     <w:link w:val="VerbatimChar"/>
     <w:pPr>
       <w:wordWrap w:val="off"/>
-      <w:shd w:val="clear" w:fill="f1f3f5"/>
+      <w:shd w:val="clear" w:fill="f8f8f8"/>
     </w:pPr>
   </w:style>
   <w:style w:type="character" w:customStyle="1" w:styleId="KeywordTok">
     <w:name w:val="KeywordTok"/>
     <w:basedOn w:val="VerbatimChar"/>
     <w:rPr>
-      <w:color w:val="003b4f"/>
-      <w:shd w:val="clear" w:fill="f1f3f5"/>
+      <w:color w:val="204a87"/>
+      <w:shd w:val="clear" w:fill="f8f8f8"/>
+      <w:b/>
     </w:rPr>
   </w:style>
   <w:style w:type="character" w:customStyle="1" w:styleId="DataTypeTok">
     <w:name w:val="DataTypeTok"/>
     <w:basedOn w:val="VerbatimChar"/>
     <w:rPr>
-      <w:color w:val="ad0000"/>
-      <w:shd w:val="clear" w:fill="f1f3f5"/>
+      <w:color w:val="204a87"/>
+      <w:shd w:val="clear" w:fill="f8f8f8"/>
     </w:rPr>
   </w:style>
   <w:style w:type="character" w:customStyle="1" w:styleId="DecValTok">
     <w:name w:val="DecValTok"/>
     <w:basedOn w:val="VerbatimChar"/>
     <w:rPr>
-      <w:color w:val="ad0000"/>
-      <w:shd w:val="clear" w:fill="f1f3f5"/>
+      <w:color w:val="0000cf"/>
+      <w:shd w:val="clear" w:fill="f8f8f8"/>
     </w:rPr>
   </w:style>
   <w:style w:type="character" w:customStyle="1" w:styleId="BaseNTok">
     <w:name w:val="BaseNTok"/>
     <w:basedOn w:val="VerbatimChar"/>
     <w:rPr>
-      <w:color w:val="ad0000"/>
-      <w:shd w:val="clear" w:fill="f1f3f5"/>
+      <w:color w:val="0000cf"/>
+      <w:shd w:val="clear" w:fill="f8f8f8"/>
     </w:rPr>
   </w:style>
   <w:style w:type="character" w:customStyle="1" w:styleId="FloatTok">
     <w:name w:val="FloatTok"/>
     <w:basedOn w:val="VerbatimChar"/>
     <w:rPr>
-      <w:color w:val="ad0000"/>
-      <w:shd w:val="clear" w:fill="f1f3f5"/>
+      <w:color w:val="0000cf"/>
+      <w:shd w:val="clear" w:fill="f8f8f8"/>
     </w:rPr>
   </w:style>
   <w:style w:type="character" w:customStyle="1" w:styleId="ConstantTok">
@@ -2448,71 +2230,73 @@
     <w:basedOn w:val="VerbatimChar"/>
     <w:rPr>
       <w:color w:val="8f5902"/>
-      <w:shd w:val="clear" w:fill="f1f3f5"/>
+      <w:shd w:val="clear" w:fill="f8f8f8"/>
     </w:rPr>
   </w:style>
   <w:style w:type="character" w:customStyle="1" w:styleId="CharTok">
     <w:name w:val="CharTok"/>
     <w:basedOn w:val="VerbatimChar"/>
     <w:rPr>
-      <w:color w:val="20794d"/>
-      <w:shd w:val="clear" w:fill="f1f3f5"/>
+      <w:color w:val="4e9a06"/>
+      <w:shd w:val="clear" w:fill="f8f8f8"/>
     </w:rPr>
   </w:style>
   <w:style w:type="character" w:customStyle="1" w:styleId="SpecialCharTok">
     <w:name w:val="SpecialCharTok"/>
     <w:basedOn w:val="VerbatimChar"/>
     <w:rPr>
-      <w:color w:val="5e5e5e"/>
-      <w:shd w:val="clear" w:fill="f1f3f5"/>
+      <w:color w:val="ce5c00"/>
+      <w:shd w:val="clear" w:fill="f8f8f8"/>
+      <w:b/>
     </w:rPr>
   </w:style>
   <w:style w:type="character" w:customStyle="1" w:styleId="StringTok">
     <w:name w:val="StringTok"/>
     <w:basedOn w:val="VerbatimChar"/>
     <w:rPr>
-      <w:color w:val="20794d"/>
-      <w:shd w:val="clear" w:fill="f1f3f5"/>
+      <w:color w:val="4e9a06"/>
+      <w:shd w:val="clear" w:fill="f8f8f8"/>
     </w:rPr>
   </w:style>
   <w:style w:type="character" w:customStyle="1" w:styleId="VerbatimStringTok">
     <w:name w:val="VerbatimStringTok"/>
     <w:basedOn w:val="VerbatimChar"/>
     <w:rPr>
-      <w:color w:val="20794d"/>
-      <w:shd w:val="clear" w:fill="f1f3f5"/>
+      <w:color w:val="4e9a06"/>
+      <w:shd w:val="clear" w:fill="f8f8f8"/>
     </w:rPr>
   </w:style>
   <w:style w:type="character" w:customStyle="1" w:styleId="SpecialStringTok">
     <w:name w:val="SpecialStringTok"/>
     <w:basedOn w:val="VerbatimChar"/>
     <w:rPr>
-      <w:color w:val="20794d"/>
-      <w:shd w:val="clear" w:fill="f1f3f5"/>
+      <w:color w:val="4e9a06"/>
+      <w:shd w:val="clear" w:fill="f8f8f8"/>
     </w:rPr>
   </w:style>
   <w:style w:type="character" w:customStyle="1" w:styleId="ImportTok">
     <w:name w:val="ImportTok"/>
     <w:basedOn w:val="VerbatimChar"/>
     <w:rPr>
-      <w:color w:val="00769e"/>
-      <w:shd w:val="clear" w:fill="f1f3f5"/>
+      <w:shd w:val="clear" w:fill="f8f8f8"/>
     </w:rPr>
   </w:style>
   <w:style w:type="character" w:customStyle="1" w:styleId="CommentTok">
     <w:name w:val="CommentTok"/>
     <w:basedOn w:val="VerbatimChar"/>
     <w:rPr>
-      <w:color w:val="5e5e5e"/>
-      <w:shd w:val="clear" w:fill="f1f3f5"/>
+      <w:color w:val="8f5902"/>
+      <w:shd w:val="clear" w:fill="f8f8f8"/>
+      <w:i/>
     </w:rPr>
   </w:style>
   <w:style w:type="character" w:customStyle="1" w:styleId="DocumentationTok">
     <w:name w:val="DocumentationTok"/>
     <w:basedOn w:val="VerbatimChar"/>
     <w:rPr>
-      <w:color w:val="5e5e5e"/>
-      <w:shd w:val="clear" w:fill="f1f3f5"/>
+      <w:color w:val="8f5902"/>
+      <w:shd w:val="clear" w:fill="f8f8f8"/>
+      <w:b/>
       <w:i/>
     </w:rPr>
   </w:style>
@@ -2520,16 +2304,19 @@
     <w:name w:val="AnnotationTok"/>
     <w:basedOn w:val="VerbatimChar"/>
     <w:rPr>
-      <w:color w:val="5e5e5e"/>
-      <w:shd w:val="clear" w:fill="f1f3f5"/>
+      <w:color w:val="8f5902"/>
+      <w:shd w:val="clear" w:fill="f8f8f8"/>
+      <w:b/>
+      <w:i/>
     </w:rPr>
   </w:style>
   <w:style w:type="character" w:customStyle="1" w:styleId="CommentVarTok">
     <w:name w:val="CommentVarTok"/>
     <w:basedOn w:val="VerbatimChar"/>
     <w:rPr>
-      <w:color w:val="5e5e5e"/>
-      <w:shd w:val="clear" w:fill="f1f3f5"/>
+      <w:color w:val="8f5902"/>
+      <w:shd w:val="clear" w:fill="f8f8f8"/>
+      <w:b/>
       <w:i/>
     </w:rPr>
   </w:style>
@@ -2537,96 +2324,100 @@
     <w:name w:val="OtherTok"/>
     <w:basedOn w:val="VerbatimChar"/>
     <w:rPr>
-      <w:color w:val="003b4f"/>
-      <w:shd w:val="clear" w:fill="f1f3f5"/>
+      <w:color w:val="8f5902"/>
+      <w:shd w:val="clear" w:fill="f8f8f8"/>
     </w:rPr>
   </w:style>
   <w:style w:type="character" w:customStyle="1" w:styleId="FunctionTok">
     <w:name w:val="FunctionTok"/>
     <w:basedOn w:val="VerbatimChar"/>
     <w:rPr>
-      <w:color w:val="4758ab"/>
-      <w:shd w:val="clear" w:fill="f1f3f5"/>
+      <w:color w:val="204a87"/>
+      <w:shd w:val="clear" w:fill="f8f8f8"/>
+      <w:b/>
     </w:rPr>
   </w:style>
   <w:style w:type="character" w:customStyle="1" w:styleId="VariableTok">
     <w:name w:val="VariableTok"/>
     <w:basedOn w:val="VerbatimChar"/>
     <w:rPr>
-      <w:color w:val="111111"/>
-      <w:shd w:val="clear" w:fill="f1f3f5"/>
+      <w:color w:val="000000"/>
+      <w:shd w:val="clear" w:fill="f8f8f8"/>
     </w:rPr>
   </w:style>
   <w:style w:type="character" w:customStyle="1" w:styleId="ControlFlowTok">
     <w:name w:val="ControlFlowTok"/>
     <w:basedOn w:val="VerbatimChar"/>
     <w:rPr>
-      <w:color w:val="003b4f"/>
-      <w:shd w:val="clear" w:fill="f1f3f5"/>
+      <w:color w:val="204a87"/>
+      <w:shd w:val="clear" w:fill="f8f8f8"/>
+      <w:b/>
     </w:rPr>
   </w:style>
   <w:style w:type="character" w:customStyle="1" w:styleId="OperatorTok">
     <w:name w:val="OperatorTok"/>
     <w:basedOn w:val="VerbatimChar"/>
     <w:rPr>
-      <w:color w:val="5e5e5e"/>
-      <w:shd w:val="clear" w:fill="f1f3f5"/>
+      <w:color w:val="ce5c00"/>
+      <w:shd w:val="clear" w:fill="f8f8f8"/>
+      <w:b/>
     </w:rPr>
   </w:style>
   <w:style w:type="character" w:customStyle="1" w:styleId="BuiltInTok">
     <w:name w:val="BuiltInTok"/>
     <w:basedOn w:val="VerbatimChar"/>
     <w:rPr>
-      <w:color w:val="003b4f"/>
-      <w:shd w:val="clear" w:fill="f1f3f5"/>
+      <w:shd w:val="clear" w:fill="f8f8f8"/>
     </w:rPr>
   </w:style>
   <w:style w:type="character" w:customStyle="1" w:styleId="ExtensionTok">
     <w:name w:val="ExtensionTok"/>
     <w:basedOn w:val="VerbatimChar"/>
     <w:rPr>
-      <w:color w:val="003b4f"/>
-      <w:shd w:val="clear" w:fill="f1f3f5"/>
+      <w:shd w:val="clear" w:fill="f8f8f8"/>
     </w:rPr>
   </w:style>
   <w:style w:type="character" w:customStyle="1" w:styleId="PreprocessorTok">
     <w:name w:val="PreprocessorTok"/>
     <w:basedOn w:val="VerbatimChar"/>
     <w:rPr>
-      <w:color w:val="ad0000"/>
-      <w:shd w:val="clear" w:fill="f1f3f5"/>
+      <w:color w:val="8f5902"/>
+      <w:shd w:val="clear" w:fill="f8f8f8"/>
+      <w:i/>
     </w:rPr>
   </w:style>
   <w:style w:type="character" w:customStyle="1" w:styleId="AttributeTok">
     <w:name w:val="AttributeTok"/>
     <w:basedOn w:val="VerbatimChar"/>
     <w:rPr>
-      <w:color w:val="657422"/>
-      <w:shd w:val="clear" w:fill="f1f3f5"/>
+      <w:color w:val="204a87"/>
+      <w:shd w:val="clear" w:fill="f8f8f8"/>
     </w:rPr>
   </w:style>
   <w:style w:type="character" w:customStyle="1" w:styleId="RegionMarkerTok">
     <w:name w:val="RegionMarkerTok"/>
     <w:basedOn w:val="VerbatimChar"/>
     <w:rPr>
-      <w:color w:val="003b4f"/>
-      <w:shd w:val="clear" w:fill="f1f3f5"/>
+      <w:shd w:val="clear" w:fill="f8f8f8"/>
     </w:rPr>
   </w:style>
   <w:style w:type="character" w:customStyle="1" w:styleId="InformationTok">
     <w:name w:val="InformationTok"/>
     <w:basedOn w:val="VerbatimChar"/>
     <w:rPr>
-      <w:color w:val="5e5e5e"/>
-      <w:shd w:val="clear" w:fill="f1f3f5"/>
+      <w:color w:val="8f5902"/>
+      <w:shd w:val="clear" w:fill="f8f8f8"/>
+      <w:b/>
+      <w:i/>
     </w:rPr>
   </w:style>
   <w:style w:type="character" w:customStyle="1" w:styleId="WarningTok">
     <w:name w:val="WarningTok"/>
     <w:basedOn w:val="VerbatimChar"/>
     <w:rPr>
-      <w:color w:val="5e5e5e"/>
-      <w:shd w:val="clear" w:fill="f1f3f5"/>
+      <w:color w:val="8f5902"/>
+      <w:shd w:val="clear" w:fill="f8f8f8"/>
+      <w:b/>
       <w:i/>
     </w:rPr>
   </w:style>
@@ -2634,24 +2425,24 @@
     <w:name w:val="AlertTok"/>
     <w:basedOn w:val="VerbatimChar"/>
     <w:rPr>
-      <w:color w:val="ad0000"/>
-      <w:shd w:val="clear" w:fill="f1f3f5"/>
+      <w:color w:val="ef2929"/>
+      <w:shd w:val="clear" w:fill="f8f8f8"/>
     </w:rPr>
   </w:style>
   <w:style w:type="character" w:customStyle="1" w:styleId="ErrorTok">
     <w:name w:val="ErrorTok"/>
     <w:basedOn w:val="VerbatimChar"/>
     <w:rPr>
-      <w:color w:val="ad0000"/>
-      <w:shd w:val="clear" w:fill="f1f3f5"/>
+      <w:color w:val="a40000"/>
+      <w:shd w:val="clear" w:fill="f8f8f8"/>
+      <w:b/>
     </w:rPr>
   </w:style>
   <w:style w:type="character" w:customStyle="1" w:styleId="NormalTok">
     <w:name w:val="NormalTok"/>
     <w:basedOn w:val="VerbatimChar"/>
     <w:rPr>
-      <w:color w:val="003b4f"/>
-      <w:shd w:val="clear" w:fill="f1f3f5"/>
+      <w:shd w:val="clear" w:fill="f8f8f8"/>
     </w:rPr>
   </w:style>
 </w:styles>

</xml_diff>